<commit_message>
Add Peer Evaluation Form
</commit_message>
<xml_diff>
--- a/docs/Peer Evaluation Form.docx
+++ b/docs/Peer Evaluation Form.docx
@@ -88,7 +88,14 @@
         <w:rPr>
           <w:rFonts w:ascii="Times New Roman" w:hAnsi="Times New Roman" w:cs="Times New Roman"/>
         </w:rPr>
-        <w:t xml:space="preserve">Your name </w:t>
+        <w:t xml:space="preserve">Your </w:t>
+      </w:r>
+      <w:proofErr w:type="gramStart"/>
+      <w:r>
+        <w:rPr>
+          <w:rFonts w:ascii="Times New Roman" w:hAnsi="Times New Roman" w:cs="Times New Roman"/>
+        </w:rPr>
+        <w:t xml:space="preserve">name </w:t>
       </w:r>
       <w:r>
         <w:rPr>
@@ -96,6 +103,7 @@
         </w:rPr>
         <w:t>:</w:t>
       </w:r>
+      <w:proofErr w:type="gramEnd"/>
       <w:r>
         <w:rPr>
           <w:rFonts w:ascii="Times New Roman" w:hAnsi="Times New Roman" w:cs="Times New Roman"/>
@@ -193,7 +201,7 @@
               <w:rPr>
                 <w:rFonts w:ascii="Times New Roman" w:hAnsi="Times New Roman" w:cs="Times New Roman"/>
               </w:rPr>
-              <w:t>Member#1</w:t>
+              <w:t>Sourabh Potdar</w:t>
             </w:r>
           </w:p>
           <w:p>
@@ -215,19 +223,20 @@
                 <w:rFonts w:ascii="Times New Roman" w:hAnsi="Times New Roman" w:cs="Times New Roman"/>
               </w:rPr>
             </w:pPr>
+            <w:proofErr w:type="spellStart"/>
             <w:r>
               <w:rPr>
                 <w:rFonts w:ascii="Times New Roman" w:hAnsi="Times New Roman" w:cs="Times New Roman"/>
               </w:rPr>
-              <w:t>Member#2</w:t>
+              <w:t>Devangraj</w:t>
             </w:r>
-          </w:p>
-          <w:p>
-            <w:pPr>
-              <w:rPr>
-                <w:rFonts w:ascii="Times New Roman" w:hAnsi="Times New Roman" w:cs="Times New Roman"/>
-              </w:rPr>
-            </w:pPr>
+            <w:proofErr w:type="spellEnd"/>
+            <w:r>
+              <w:rPr>
+                <w:rFonts w:ascii="Times New Roman" w:hAnsi="Times New Roman" w:cs="Times New Roman"/>
+              </w:rPr>
+              <w:t xml:space="preserve"> Vaidya</w:t>
+            </w:r>
           </w:p>
         </w:tc>
         <w:tc>
@@ -311,6 +320,12 @@
                 <w:rFonts w:ascii="Times New Roman" w:hAnsi="Times New Roman" w:cs="Times New Roman"/>
               </w:rPr>
             </w:pPr>
+            <w:r>
+              <w:rPr>
+                <w:rFonts w:ascii="Times New Roman" w:hAnsi="Times New Roman" w:cs="Times New Roman"/>
+              </w:rPr>
+              <w:t>4</w:t>
+            </w:r>
           </w:p>
         </w:tc>
         <w:tc>
@@ -383,6 +398,12 @@
                 <w:rFonts w:ascii="Times New Roman" w:hAnsi="Times New Roman" w:cs="Times New Roman"/>
               </w:rPr>
             </w:pPr>
+            <w:r>
+              <w:rPr>
+                <w:rFonts w:ascii="Times New Roman" w:hAnsi="Times New Roman" w:cs="Times New Roman"/>
+              </w:rPr>
+              <w:t>4</w:t>
+            </w:r>
           </w:p>
         </w:tc>
         <w:tc>
@@ -453,6 +474,12 @@
                 <w:rFonts w:ascii="Times New Roman" w:hAnsi="Times New Roman" w:cs="Times New Roman"/>
               </w:rPr>
             </w:pPr>
+            <w:r>
+              <w:rPr>
+                <w:rFonts w:ascii="Times New Roman" w:hAnsi="Times New Roman" w:cs="Times New Roman"/>
+              </w:rPr>
+              <w:t>4</w:t>
+            </w:r>
           </w:p>
         </w:tc>
         <w:tc>
@@ -525,6 +552,12 @@
                 <w:rFonts w:ascii="Times New Roman" w:hAnsi="Times New Roman" w:cs="Times New Roman"/>
               </w:rPr>
             </w:pPr>
+            <w:r>
+              <w:rPr>
+                <w:rFonts w:ascii="Times New Roman" w:hAnsi="Times New Roman" w:cs="Times New Roman"/>
+              </w:rPr>
+              <w:t>4</w:t>
+            </w:r>
           </w:p>
         </w:tc>
         <w:tc>
@@ -595,6 +628,12 @@
                 <w:rFonts w:ascii="Times New Roman" w:hAnsi="Times New Roman" w:cs="Times New Roman"/>
               </w:rPr>
             </w:pPr>
+            <w:r>
+              <w:rPr>
+                <w:rFonts w:ascii="Times New Roman" w:hAnsi="Times New Roman" w:cs="Times New Roman"/>
+              </w:rPr>
+              <w:t>4</w:t>
+            </w:r>
           </w:p>
         </w:tc>
         <w:tc>
@@ -667,6 +706,12 @@
                 <w:rFonts w:ascii="Times New Roman" w:hAnsi="Times New Roman" w:cs="Times New Roman"/>
               </w:rPr>
             </w:pPr>
+            <w:r>
+              <w:rPr>
+                <w:rFonts w:ascii="Times New Roman" w:hAnsi="Times New Roman" w:cs="Times New Roman"/>
+              </w:rPr>
+              <w:t>4</w:t>
+            </w:r>
           </w:p>
         </w:tc>
         <w:tc>
@@ -738,6 +783,12 @@
                 <w:rFonts w:ascii="Times New Roman" w:hAnsi="Times New Roman" w:cs="Times New Roman"/>
               </w:rPr>
             </w:pPr>
+            <w:r>
+              <w:rPr>
+                <w:rFonts w:ascii="Times New Roman" w:hAnsi="Times New Roman" w:cs="Times New Roman"/>
+              </w:rPr>
+              <w:t>24</w:t>
+            </w:r>
           </w:p>
         </w:tc>
         <w:tc>
@@ -778,13 +829,39 @@
         <w:ind w:left="360"/>
         <w:rPr>
           <w:rFonts w:ascii="Times New Roman" w:hAnsi="Times New Roman" w:cs="Times New Roman"/>
+          <w:b/>
+          <w:bCs/>
         </w:rPr>
       </w:pPr>
       <w:r>
         <w:rPr>
           <w:rFonts w:ascii="Times New Roman" w:hAnsi="Times New Roman" w:cs="Times New Roman"/>
+          <w:b/>
+          <w:bCs/>
         </w:rPr>
         <w:t>How effectively did your group work?</w:t>
+      </w:r>
+    </w:p>
+    <w:p>
+      <w:pPr>
+        <w:spacing w:after="0" w:line="240" w:lineRule="auto"/>
+        <w:rPr>
+          <w:rFonts w:ascii="Times New Roman" w:hAnsi="Times New Roman" w:cs="Times New Roman"/>
+        </w:rPr>
+      </w:pPr>
+    </w:p>
+    <w:p>
+      <w:pPr>
+        <w:spacing w:after="0" w:line="240" w:lineRule="auto"/>
+        <w:rPr>
+          <w:rFonts w:ascii="Times New Roman" w:hAnsi="Times New Roman" w:cs="Times New Roman"/>
+        </w:rPr>
+      </w:pPr>
+      <w:r>
+        <w:rPr>
+          <w:rFonts w:ascii="Times New Roman" w:hAnsi="Times New Roman" w:cs="Times New Roman"/>
+        </w:rPr>
+        <w:t>Efficient meetings and collaboration work.</w:t>
       </w:r>
     </w:p>
     <w:p>
@@ -818,13 +895,65 @@
         <w:ind w:left="360"/>
         <w:rPr>
           <w:rFonts w:ascii="Times New Roman" w:hAnsi="Times New Roman" w:cs="Times New Roman"/>
+          <w:b/>
+          <w:bCs/>
         </w:rPr>
       </w:pPr>
       <w:r>
         <w:rPr>
           <w:rFonts w:ascii="Times New Roman" w:hAnsi="Times New Roman" w:cs="Times New Roman"/>
+          <w:b/>
+          <w:bCs/>
         </w:rPr>
         <w:t>Were the behaviors of any of your team members particularly valuable or detrimental to the team? Explain.</w:t>
+      </w:r>
+    </w:p>
+    <w:p>
+      <w:pPr>
+        <w:spacing w:after="0" w:line="240" w:lineRule="auto"/>
+        <w:rPr>
+          <w:rFonts w:ascii="Times New Roman" w:hAnsi="Times New Roman" w:cs="Times New Roman"/>
+        </w:rPr>
+      </w:pPr>
+    </w:p>
+    <w:p>
+      <w:pPr>
+        <w:spacing w:after="0" w:line="240" w:lineRule="auto"/>
+        <w:rPr>
+          <w:rFonts w:ascii="Times New Roman" w:hAnsi="Times New Roman" w:cs="Times New Roman"/>
+        </w:rPr>
+      </w:pPr>
+      <w:r>
+        <w:rPr>
+          <w:rFonts w:ascii="Times New Roman" w:hAnsi="Times New Roman" w:cs="Times New Roman"/>
+        </w:rPr>
+        <w:t>Collaborative nature: valuable to have team members</w:t>
+      </w:r>
+    </w:p>
+    <w:p>
+      <w:pPr>
+        <w:spacing w:after="0" w:line="240" w:lineRule="auto"/>
+        <w:rPr>
+          <w:rFonts w:ascii="Times New Roman" w:hAnsi="Times New Roman" w:cs="Times New Roman"/>
+        </w:rPr>
+      </w:pPr>
+      <w:r>
+        <w:rPr>
+          <w:rFonts w:ascii="Times New Roman" w:hAnsi="Times New Roman" w:cs="Times New Roman"/>
+        </w:rPr>
+        <w:t xml:space="preserve">As the project required setting up the environment </w:t>
+      </w:r>
+      <w:r>
+        <w:rPr>
+          <w:rFonts w:ascii="Times New Roman" w:hAnsi="Times New Roman" w:cs="Times New Roman"/>
+        </w:rPr>
+        <w:t>different systems as this project</w:t>
+      </w:r>
+      <w:r>
+        <w:rPr>
+          <w:rFonts w:ascii="Times New Roman" w:hAnsi="Times New Roman" w:cs="Times New Roman"/>
+        </w:rPr>
+        <w:t>, which was the trickiest part.</w:t>
       </w:r>
     </w:p>
     <w:p>
@@ -854,25 +983,55 @@
         <w:ind w:left="360"/>
         <w:rPr>
           <w:rFonts w:ascii="Times New Roman" w:hAnsi="Times New Roman" w:cs="Times New Roman"/>
+          <w:b/>
+          <w:bCs/>
         </w:rPr>
       </w:pPr>
       <w:r>
         <w:rPr>
           <w:rFonts w:ascii="Times New Roman" w:hAnsi="Times New Roman" w:cs="Times New Roman"/>
+          <w:b/>
+          <w:bCs/>
         </w:rPr>
         <w:t xml:space="preserve">What did you learn about working in a group from this </w:t>
       </w:r>
       <w:r>
         <w:rPr>
           <w:rFonts w:ascii="Times New Roman" w:hAnsi="Times New Roman" w:cs="Times New Roman"/>
+          <w:b/>
+          <w:bCs/>
         </w:rPr>
         <w:t xml:space="preserve">assignment </w:t>
       </w:r>
       <w:r>
         <w:rPr>
           <w:rFonts w:ascii="Times New Roman" w:hAnsi="Times New Roman" w:cs="Times New Roman"/>
+          <w:b/>
+          <w:bCs/>
         </w:rPr>
         <w:t>that you will carry into your next group experience?</w:t>
+      </w:r>
+    </w:p>
+    <w:p>
+      <w:pPr>
+        <w:spacing w:after="0" w:line="240" w:lineRule="auto"/>
+        <w:rPr>
+          <w:rFonts w:ascii="Times New Roman" w:hAnsi="Times New Roman" w:cs="Times New Roman"/>
+        </w:rPr>
+      </w:pPr>
+    </w:p>
+    <w:p>
+      <w:pPr>
+        <w:spacing w:after="0" w:line="240" w:lineRule="auto"/>
+        <w:rPr>
+          <w:rFonts w:ascii="Times New Roman" w:hAnsi="Times New Roman" w:cs="Times New Roman"/>
+        </w:rPr>
+      </w:pPr>
+      <w:r>
+        <w:rPr>
+          <w:rFonts w:ascii="Times New Roman" w:hAnsi="Times New Roman" w:cs="Times New Roman"/>
+        </w:rPr>
+        <w:t>Prepare for the worst – tasks that seem ordinary might be the one that could take more. Communicate well with your team and manage expectations and challenges.</w:t>
       </w:r>
     </w:p>
     <w:p>

</xml_diff>